<commit_message>
changed aims for Ali
</commit_message>
<xml_diff>
--- a/OUR AIMS.docx
+++ b/OUR AIMS.docx
@@ -1,11 +1,11 @@
 
 <file path=word/document.xml><?xml version="1.0" encoding="utf-8"?>
-<w:document xmlns:wpc="http://schemas.microsoft.com/office/word/2010/wordprocessingCanvas" xmlns:mc="http://schemas.openxmlformats.org/markup-compatibility/2006" xmlns:o="urn:schemas-microsoft-com:office:office" xmlns:r="http://schemas.openxmlformats.org/officeDocument/2006/relationships" xmlns:m="http://schemas.openxmlformats.org/officeDocument/2006/math" xmlns:v="urn:schemas-microsoft-com:vml" xmlns:wp14="http://schemas.microsoft.com/office/word/2010/wordprocessingDrawing" xmlns:wp="http://schemas.openxmlformats.org/drawingml/2006/wordprocessingDrawing" xmlns:w10="urn:schemas-microsoft-com:office:word" xmlns:w="http://schemas.openxmlformats.org/wordprocessingml/2006/main" xmlns:w14="http://schemas.microsoft.com/office/word/2010/wordml" xmlns:wpg="http://schemas.microsoft.com/office/word/2010/wordprocessingGroup" xmlns:wpi="http://schemas.microsoft.com/office/word/2010/wordprocessingInk" xmlns:wne="http://schemas.microsoft.com/office/word/2006/wordml" xmlns:wps="http://schemas.microsoft.com/office/word/2010/wordprocessingShape" mc:Ignorable="w14 wp14">
+<w:document xmlns:ve="http://schemas.openxmlformats.org/markup-compatibility/2006" xmlns:o="urn:schemas-microsoft-com:office:office" xmlns:r="http://schemas.openxmlformats.org/officeDocument/2006/relationships" xmlns:m="http://schemas.openxmlformats.org/officeDocument/2006/math" xmlns:v="urn:schemas-microsoft-com:vml" xmlns:wp="http://schemas.openxmlformats.org/drawingml/2006/wordprocessingDrawing" xmlns:w10="urn:schemas-microsoft-com:office:word" xmlns:w="http://schemas.openxmlformats.org/wordprocessingml/2006/main" xmlns:wne="http://schemas.microsoft.com/office/word/2006/wordml">
   <w:background w:color="A5A5A5" w:themeColor="background1" w:themeShade="A5"/>
   <w:body>
     <w:p>
       <w:pPr>
-        <w:pStyle w:val="Title"/>
+        <w:pStyle w:val="a3"/>
         <w:spacing w:line="480" w:lineRule="auto"/>
         <w:jc w:val="center"/>
         <w:rPr>
@@ -113,7 +113,7 @@
     </w:p>
     <w:p>
       <w:pPr>
-        <w:pStyle w:val="ListParagraph"/>
+        <w:pStyle w:val="ab"/>
         <w:numPr>
           <w:ilvl w:val="0"/>
           <w:numId w:val="1"/>
@@ -139,7 +139,7 @@
     </w:p>
     <w:p>
       <w:pPr>
-        <w:pStyle w:val="ListParagraph"/>
+        <w:pStyle w:val="ab"/>
         <w:rPr>
           <w:rFonts w:ascii="Arial" w:hAnsi="Arial" w:cs="Arial"/>
           <w:sz w:val="28"/>
@@ -179,7 +179,7 @@
     </w:p>
     <w:p>
       <w:pPr>
-        <w:pStyle w:val="ListParagraph"/>
+        <w:pStyle w:val="ab"/>
         <w:numPr>
           <w:ilvl w:val="0"/>
           <w:numId w:val="1"/>
@@ -215,7 +215,7 @@
     </w:p>
     <w:p>
       <w:pPr>
-        <w:pStyle w:val="ListParagraph"/>
+        <w:pStyle w:val="ab"/>
         <w:rPr>
           <w:rFonts w:ascii="Arial" w:hAnsi="Arial" w:cs="Arial"/>
           <w:sz w:val="28"/>
@@ -244,7 +244,7 @@
     </w:p>
     <w:p>
       <w:pPr>
-        <w:pStyle w:val="ListParagraph"/>
+        <w:pStyle w:val="ab"/>
         <w:rPr>
           <w:rFonts w:ascii="Arial" w:hAnsi="Arial" w:cs="Arial"/>
           <w:sz w:val="28"/>
@@ -286,7 +286,7 @@
     </w:p>
     <w:p>
       <w:pPr>
-        <w:pStyle w:val="ListParagraph"/>
+        <w:pStyle w:val="ab"/>
         <w:numPr>
           <w:ilvl w:val="0"/>
           <w:numId w:val="2"/>
@@ -378,7 +378,7 @@
     </w:p>
     <w:p>
       <w:pPr>
-        <w:pStyle w:val="ListParagraph"/>
+        <w:pStyle w:val="ab"/>
         <w:numPr>
           <w:ilvl w:val="0"/>
           <w:numId w:val="2"/>
@@ -404,7 +404,7 @@
     </w:p>
     <w:p>
       <w:pPr>
-        <w:pStyle w:val="ListParagraph"/>
+        <w:pStyle w:val="ab"/>
         <w:numPr>
           <w:ilvl w:val="0"/>
           <w:numId w:val="2"/>
@@ -430,7 +430,7 @@
     </w:p>
     <w:p>
       <w:pPr>
-        <w:pStyle w:val="ListParagraph"/>
+        <w:pStyle w:val="ab"/>
         <w:rPr>
           <w:rFonts w:ascii="Arial" w:hAnsi="Arial" w:cs="Arial"/>
           <w:b/>
@@ -463,7 +463,7 @@
     </w:p>
     <w:p>
       <w:pPr>
-        <w:pStyle w:val="ListParagraph"/>
+        <w:pStyle w:val="ab"/>
         <w:numPr>
           <w:ilvl w:val="0"/>
           <w:numId w:val="3"/>
@@ -511,7 +511,7 @@
     </w:p>
     <w:p>
       <w:pPr>
-        <w:pStyle w:val="ListParagraph"/>
+        <w:pStyle w:val="ab"/>
         <w:numPr>
           <w:ilvl w:val="0"/>
           <w:numId w:val="3"/>
@@ -537,7 +537,7 @@
     </w:p>
     <w:p>
       <w:pPr>
-        <w:pStyle w:val="ListParagraph"/>
+        <w:pStyle w:val="ab"/>
         <w:numPr>
           <w:ilvl w:val="0"/>
           <w:numId w:val="3"/>
@@ -594,7 +594,7 @@
     </w:p>
     <w:p>
       <w:pPr>
-        <w:pStyle w:val="ListParagraph"/>
+        <w:pStyle w:val="ab"/>
         <w:numPr>
           <w:ilvl w:val="0"/>
           <w:numId w:val="4"/>
@@ -614,7 +614,17 @@
           <w:szCs w:val="28"/>
           <w:lang w:val="en-US"/>
         </w:rPr>
-        <w:t xml:space="preserve">Create a basic index.html for our application further instructions will be given by </w:t>
+        <w:t>Edit</w:t>
+      </w:r>
+      <w:r>
+        <w:rPr>
+          <w:rFonts w:ascii="Arial" w:hAnsi="Arial" w:cs="Arial"/>
+          <w:b/>
+          <w:sz w:val="28"/>
+          <w:szCs w:val="28"/>
+          <w:lang w:val="en-US"/>
+        </w:rPr>
+        <w:t xml:space="preserve"> index.html for our application further instructions will be given by </w:t>
       </w:r>
       <w:proofErr w:type="spellStart"/>
       <w:r>
@@ -651,7 +661,7 @@
       </w:pPr>
     </w:p>
     <w:sectPr>
-      <w:headerReference w:type="default" r:id="rId9"/>
+      <w:headerReference w:type="default" r:id="rId8"/>
       <w:pgSz w:w="11906" w:h="16838"/>
       <w:pgMar w:top="1135" w:right="1440" w:bottom="426" w:left="1440" w:header="708" w:footer="708" w:gutter="0"/>
       <w:cols w:space="708"/>
@@ -662,7 +672,7 @@
 </file>
 
 <file path=word/endnotes.xml><?xml version="1.0" encoding="utf-8"?>
-<w:endnotes xmlns:wpc="http://schemas.microsoft.com/office/word/2010/wordprocessingCanvas" xmlns:mc="http://schemas.openxmlformats.org/markup-compatibility/2006" xmlns:o="urn:schemas-microsoft-com:office:office" xmlns:r="http://schemas.openxmlformats.org/officeDocument/2006/relationships" xmlns:m="http://schemas.openxmlformats.org/officeDocument/2006/math" xmlns:v="urn:schemas-microsoft-com:vml" xmlns:wp14="http://schemas.microsoft.com/office/word/2010/wordprocessingDrawing" xmlns:wp="http://schemas.openxmlformats.org/drawingml/2006/wordprocessingDrawing" xmlns:w10="urn:schemas-microsoft-com:office:word" xmlns:w="http://schemas.openxmlformats.org/wordprocessingml/2006/main" xmlns:w14="http://schemas.microsoft.com/office/word/2010/wordml" xmlns:wpg="http://schemas.microsoft.com/office/word/2010/wordprocessingGroup" xmlns:wpi="http://schemas.microsoft.com/office/word/2010/wordprocessingInk" xmlns:wne="http://schemas.microsoft.com/office/word/2006/wordml" xmlns:wps="http://schemas.microsoft.com/office/word/2010/wordprocessingShape" mc:Ignorable="w14 wp14">
+<w:endnotes xmlns:ve="http://schemas.openxmlformats.org/markup-compatibility/2006" xmlns:o="urn:schemas-microsoft-com:office:office" xmlns:r="http://schemas.openxmlformats.org/officeDocument/2006/relationships" xmlns:m="http://schemas.openxmlformats.org/officeDocument/2006/math" xmlns:v="urn:schemas-microsoft-com:vml" xmlns:wp="http://schemas.openxmlformats.org/drawingml/2006/wordprocessingDrawing" xmlns:w10="urn:schemas-microsoft-com:office:word" xmlns:w="http://schemas.openxmlformats.org/wordprocessingml/2006/main" xmlns:wne="http://schemas.microsoft.com/office/word/2006/wordml">
   <w:endnote w:type="separator" w:id="-1">
     <w:p>
       <w:pPr>
@@ -687,7 +697,7 @@
 </file>
 
 <file path=word/footnotes.xml><?xml version="1.0" encoding="utf-8"?>
-<w:footnotes xmlns:wpc="http://schemas.microsoft.com/office/word/2010/wordprocessingCanvas" xmlns:mc="http://schemas.openxmlformats.org/markup-compatibility/2006" xmlns:o="urn:schemas-microsoft-com:office:office" xmlns:r="http://schemas.openxmlformats.org/officeDocument/2006/relationships" xmlns:m="http://schemas.openxmlformats.org/officeDocument/2006/math" xmlns:v="urn:schemas-microsoft-com:vml" xmlns:wp14="http://schemas.microsoft.com/office/word/2010/wordprocessingDrawing" xmlns:wp="http://schemas.openxmlformats.org/drawingml/2006/wordprocessingDrawing" xmlns:w10="urn:schemas-microsoft-com:office:word" xmlns:w="http://schemas.openxmlformats.org/wordprocessingml/2006/main" xmlns:w14="http://schemas.microsoft.com/office/word/2010/wordml" xmlns:wpg="http://schemas.microsoft.com/office/word/2010/wordprocessingGroup" xmlns:wpi="http://schemas.microsoft.com/office/word/2010/wordprocessingInk" xmlns:wne="http://schemas.microsoft.com/office/word/2006/wordml" xmlns:wps="http://schemas.microsoft.com/office/word/2010/wordprocessingShape" mc:Ignorable="w14 wp14">
+<w:footnotes xmlns:ve="http://schemas.openxmlformats.org/markup-compatibility/2006" xmlns:o="urn:schemas-microsoft-com:office:office" xmlns:r="http://schemas.openxmlformats.org/officeDocument/2006/relationships" xmlns:m="http://schemas.openxmlformats.org/officeDocument/2006/math" xmlns:v="urn:schemas-microsoft-com:vml" xmlns:wp="http://schemas.openxmlformats.org/drawingml/2006/wordprocessingDrawing" xmlns:w10="urn:schemas-microsoft-com:office:word" xmlns:w="http://schemas.openxmlformats.org/wordprocessingml/2006/main" xmlns:wne="http://schemas.microsoft.com/office/word/2006/wordml">
   <w:footnote w:type="separator" w:id="-1">
     <w:p>
       <w:pPr>
@@ -712,10 +722,10 @@
 </file>
 
 <file path=word/header1.xml><?xml version="1.0" encoding="utf-8"?>
-<w:hdr xmlns:wpc="http://schemas.microsoft.com/office/word/2010/wordprocessingCanvas" xmlns:mc="http://schemas.openxmlformats.org/markup-compatibility/2006" xmlns:o="urn:schemas-microsoft-com:office:office" xmlns:r="http://schemas.openxmlformats.org/officeDocument/2006/relationships" xmlns:m="http://schemas.openxmlformats.org/officeDocument/2006/math" xmlns:v="urn:schemas-microsoft-com:vml" xmlns:wp14="http://schemas.microsoft.com/office/word/2010/wordprocessingDrawing" xmlns:wp="http://schemas.openxmlformats.org/drawingml/2006/wordprocessingDrawing" xmlns:w10="urn:schemas-microsoft-com:office:word" xmlns:w="http://schemas.openxmlformats.org/wordprocessingml/2006/main" xmlns:w14="http://schemas.microsoft.com/office/word/2010/wordml" xmlns:wpg="http://schemas.microsoft.com/office/word/2010/wordprocessingGroup" xmlns:wpi="http://schemas.microsoft.com/office/word/2010/wordprocessingInk" xmlns:wne="http://schemas.microsoft.com/office/word/2006/wordml" xmlns:wps="http://schemas.microsoft.com/office/word/2010/wordprocessingShape" mc:Ignorable="w14 wp14">
+<w:hdr xmlns:ve="http://schemas.openxmlformats.org/markup-compatibility/2006" xmlns:o="urn:schemas-microsoft-com:office:office" xmlns:r="http://schemas.openxmlformats.org/officeDocument/2006/relationships" xmlns:m="http://schemas.openxmlformats.org/officeDocument/2006/math" xmlns:v="urn:schemas-microsoft-com:vml" xmlns:wp="http://schemas.openxmlformats.org/drawingml/2006/wordprocessingDrawing" xmlns:w10="urn:schemas-microsoft-com:office:word" xmlns:w="http://schemas.openxmlformats.org/wordprocessingml/2006/main" xmlns:wne="http://schemas.microsoft.com/office/word/2006/wordml">
   <w:p>
     <w:pPr>
-      <w:pStyle w:val="Header"/>
+      <w:pStyle w:val="a5"/>
     </w:pPr>
     <w:r>
       <w:t>Cyprus Team</w:t>
@@ -739,7 +749,7 @@
 </file>
 
 <file path=word/numbering.xml><?xml version="1.0" encoding="utf-8"?>
-<w:numbering xmlns:wpc="http://schemas.microsoft.com/office/word/2010/wordprocessingCanvas" xmlns:mc="http://schemas.openxmlformats.org/markup-compatibility/2006" xmlns:o="urn:schemas-microsoft-com:office:office" xmlns:r="http://schemas.openxmlformats.org/officeDocument/2006/relationships" xmlns:m="http://schemas.openxmlformats.org/officeDocument/2006/math" xmlns:v="urn:schemas-microsoft-com:vml" xmlns:wp14="http://schemas.microsoft.com/office/word/2010/wordprocessingDrawing" xmlns:wp="http://schemas.openxmlformats.org/drawingml/2006/wordprocessingDrawing" xmlns:w10="urn:schemas-microsoft-com:office:word" xmlns:w="http://schemas.openxmlformats.org/wordprocessingml/2006/main" xmlns:w14="http://schemas.microsoft.com/office/word/2010/wordml" xmlns:wpg="http://schemas.microsoft.com/office/word/2010/wordprocessingGroup" xmlns:wpi="http://schemas.microsoft.com/office/word/2010/wordprocessingInk" xmlns:wne="http://schemas.microsoft.com/office/word/2006/wordml" xmlns:wps="http://schemas.microsoft.com/office/word/2010/wordprocessingShape" mc:Ignorable="w14 wp14">
+<w:numbering xmlns:ve="http://schemas.openxmlformats.org/markup-compatibility/2006" xmlns:o="urn:schemas-microsoft-com:office:office" xmlns:r="http://schemas.openxmlformats.org/officeDocument/2006/relationships" xmlns:m="http://schemas.openxmlformats.org/officeDocument/2006/math" xmlns:v="urn:schemas-microsoft-com:vml" xmlns:wp="http://schemas.openxmlformats.org/drawingml/2006/wordprocessingDrawing" xmlns:w10="urn:schemas-microsoft-com:office:word" xmlns:w="http://schemas.openxmlformats.org/wordprocessingml/2006/main" xmlns:wne="http://schemas.microsoft.com/office/word/2006/wordml">
   <w:abstractNum w:abstractNumId="0">
     <w:nsid w:val="1C8E229E"/>
     <w:multiLevelType w:val="hybridMultilevel"/>
@@ -1112,7 +1122,7 @@
 </file>
 
 <file path=word/styles.xml><?xml version="1.0" encoding="utf-8"?>
-<w:styles xmlns:mc="http://schemas.openxmlformats.org/markup-compatibility/2006" xmlns:r="http://schemas.openxmlformats.org/officeDocument/2006/relationships" xmlns:w="http://schemas.openxmlformats.org/wordprocessingml/2006/main" xmlns:w14="http://schemas.microsoft.com/office/word/2010/wordml" mc:Ignorable="w14">
+<w:styles xmlns:r="http://schemas.openxmlformats.org/officeDocument/2006/relationships" xmlns:w="http://schemas.openxmlformats.org/wordprocessingml/2006/main">
   <w:docDefaults>
     <w:rPrDefault>
       <w:rPr>
@@ -1267,21 +1277,23 @@
     <w:lsdException w:name="Bibliography" w:uiPriority="37"/>
     <w:lsdException w:name="TOC Heading" w:uiPriority="39" w:qFormat="1"/>
   </w:latentStyles>
-  <w:style w:type="paragraph" w:default="1" w:styleId="Normal">
+  <w:style w:type="paragraph" w:default="1" w:styleId="a">
     <w:name w:val="Normal"/>
     <w:qFormat/>
-  </w:style>
-  <w:style w:type="character" w:default="1" w:styleId="DefaultParagraphFont">
+    <w:rsid w:val="00A3327F"/>
+  </w:style>
+  <w:style w:type="character" w:default="1" w:styleId="a0">
     <w:name w:val="Default Paragraph Font"/>
     <w:uiPriority w:val="1"/>
     <w:semiHidden/>
     <w:unhideWhenUsed/>
   </w:style>
-  <w:style w:type="table" w:default="1" w:styleId="TableNormal">
+  <w:style w:type="table" w:default="1" w:styleId="a1">
     <w:name w:val="Normal Table"/>
     <w:uiPriority w:val="99"/>
     <w:semiHidden/>
     <w:unhideWhenUsed/>
+    <w:qFormat/>
     <w:tblPr>
       <w:tblInd w:w="0" w:type="dxa"/>
       <w:tblCellMar>
@@ -1292,17 +1304,17 @@
       </w:tblCellMar>
     </w:tblPr>
   </w:style>
-  <w:style w:type="numbering" w:default="1" w:styleId="NoList">
+  <w:style w:type="numbering" w:default="1" w:styleId="a2">
     <w:name w:val="No List"/>
     <w:uiPriority w:val="99"/>
     <w:semiHidden/>
     <w:unhideWhenUsed/>
   </w:style>
-  <w:style w:type="paragraph" w:styleId="Title">
+  <w:style w:type="paragraph" w:styleId="a3">
     <w:name w:val="Title"/>
-    <w:basedOn w:val="Normal"/>
-    <w:next w:val="Normal"/>
-    <w:link w:val="TitleChar"/>
+    <w:basedOn w:val="a"/>
+    <w:next w:val="a"/>
+    <w:link w:val="a4"/>
     <w:uiPriority w:val="10"/>
     <w:qFormat/>
     <w:rsid w:val="00FE70AB"/>
@@ -1322,10 +1334,10 @@
       <w:szCs w:val="52"/>
     </w:rPr>
   </w:style>
-  <w:style w:type="character" w:customStyle="1" w:styleId="TitleChar">
-    <w:name w:val="Title Char"/>
-    <w:basedOn w:val="DefaultParagraphFont"/>
-    <w:link w:val="Title"/>
+  <w:style w:type="character" w:customStyle="1" w:styleId="a4">
+    <w:name w:val="Название Знак"/>
+    <w:basedOn w:val="a0"/>
+    <w:link w:val="a3"/>
     <w:uiPriority w:val="10"/>
     <w:rsid w:val="00FE70AB"/>
     <w:rPr>
@@ -1337,10 +1349,10 @@
       <w:szCs w:val="52"/>
     </w:rPr>
   </w:style>
-  <w:style w:type="paragraph" w:styleId="Header">
+  <w:style w:type="paragraph" w:styleId="a5">
     <w:name w:val="header"/>
-    <w:basedOn w:val="Normal"/>
-    <w:link w:val="HeaderChar"/>
+    <w:basedOn w:val="a"/>
+    <w:link w:val="a6"/>
     <w:uiPriority w:val="99"/>
     <w:unhideWhenUsed/>
     <w:rsid w:val="00FE70AB"/>
@@ -1352,17 +1364,17 @@
       <w:spacing w:after="0" w:line="240" w:lineRule="auto"/>
     </w:pPr>
   </w:style>
-  <w:style w:type="character" w:customStyle="1" w:styleId="HeaderChar">
-    <w:name w:val="Header Char"/>
-    <w:basedOn w:val="DefaultParagraphFont"/>
-    <w:link w:val="Header"/>
+  <w:style w:type="character" w:customStyle="1" w:styleId="a6">
+    <w:name w:val="Верхний колонтитул Знак"/>
+    <w:basedOn w:val="a0"/>
+    <w:link w:val="a5"/>
     <w:uiPriority w:val="99"/>
     <w:rsid w:val="00FE70AB"/>
   </w:style>
-  <w:style w:type="paragraph" w:styleId="Footer">
+  <w:style w:type="paragraph" w:styleId="a7">
     <w:name w:val="footer"/>
-    <w:basedOn w:val="Normal"/>
-    <w:link w:val="FooterChar"/>
+    <w:basedOn w:val="a"/>
+    <w:link w:val="a8"/>
     <w:uiPriority w:val="99"/>
     <w:unhideWhenUsed/>
     <w:rsid w:val="00FE70AB"/>
@@ -1374,17 +1386,17 @@
       <w:spacing w:after="0" w:line="240" w:lineRule="auto"/>
     </w:pPr>
   </w:style>
-  <w:style w:type="character" w:customStyle="1" w:styleId="FooterChar">
-    <w:name w:val="Footer Char"/>
-    <w:basedOn w:val="DefaultParagraphFont"/>
-    <w:link w:val="Footer"/>
+  <w:style w:type="character" w:customStyle="1" w:styleId="a8">
+    <w:name w:val="Нижний колонтитул Знак"/>
+    <w:basedOn w:val="a0"/>
+    <w:link w:val="a7"/>
     <w:uiPriority w:val="99"/>
     <w:rsid w:val="00FE70AB"/>
   </w:style>
-  <w:style w:type="paragraph" w:styleId="BalloonText">
+  <w:style w:type="paragraph" w:styleId="a9">
     <w:name w:val="Balloon Text"/>
-    <w:basedOn w:val="Normal"/>
-    <w:link w:val="BalloonTextChar"/>
+    <w:basedOn w:val="a"/>
+    <w:link w:val="aa"/>
     <w:uiPriority w:val="99"/>
     <w:semiHidden/>
     <w:unhideWhenUsed/>
@@ -1398,10 +1410,10 @@
       <w:szCs w:val="16"/>
     </w:rPr>
   </w:style>
-  <w:style w:type="character" w:customStyle="1" w:styleId="BalloonTextChar">
-    <w:name w:val="Balloon Text Char"/>
-    <w:basedOn w:val="DefaultParagraphFont"/>
-    <w:link w:val="BalloonText"/>
+  <w:style w:type="character" w:customStyle="1" w:styleId="aa">
+    <w:name w:val="Текст выноски Знак"/>
+    <w:basedOn w:val="a0"/>
+    <w:link w:val="a9"/>
     <w:uiPriority w:val="99"/>
     <w:semiHidden/>
     <w:rsid w:val="00FE70AB"/>
@@ -1411,9 +1423,9 @@
       <w:szCs w:val="16"/>
     </w:rPr>
   </w:style>
-  <w:style w:type="paragraph" w:styleId="ListParagraph">
+  <w:style w:type="paragraph" w:styleId="ab">
     <w:name w:val="List Paragraph"/>
-    <w:basedOn w:val="Normal"/>
+    <w:basedOn w:val="a"/>
     <w:uiPriority w:val="34"/>
     <w:qFormat/>
     <w:rsid w:val="00FE70AB"/>
@@ -2029,7 +2041,7 @@
 </file>
 
 <file path=customXml/itemProps1.xml><?xml version="1.0" encoding="utf-8"?>
-<ds:datastoreItem xmlns:ds="http://schemas.openxmlformats.org/officeDocument/2006/customXml" ds:itemID="{C1D1E50E-5E52-4FE9-87B8-A064F9286EAA}">
+<ds:datastoreItem xmlns:ds="http://schemas.openxmlformats.org/officeDocument/2006/customXml" ds:itemID="{1B006C41-7897-49BA-AE31-63A2FE5DE3B0}">
   <ds:schemaRefs>
     <ds:schemaRef ds:uri="http://schemas.openxmlformats.org/officeDocument/2006/bibliography"/>
   </ds:schemaRefs>

</xml_diff>